<commit_message>
Major update. Finally got to tackle this repo.
</commit_message>
<xml_diff>
--- a/FIE F2 - Time.docx
+++ b/FIE F2 - Time.docx
@@ -1,37 +1,1120 @@
 
 <file path=word/document.xml><?xml version="1.0" encoding="utf-8"?>
-<w:document xmlns:wpc="http://schemas.microsoft.com/office/word/2010/wordprocessingCanvas" xmlns:cx="http://schemas.microsoft.com/office/drawing/2014/chartex" xmlns:cx1="http://schemas.microsoft.com/office/drawing/2015/9/8/chartex" xmlns:cx2="http://schemas.microsoft.com/office/drawing/2015/10/21/chartex" xmlns:cx3="http://schemas.microsoft.com/office/drawing/2016/5/9/chartex" xmlns:cx4="http://schemas.microsoft.com/office/drawing/2016/5/10/chartex" xmlns:cx5="http://schemas.microsoft.com/office/drawing/2016/5/11/chartex" xmlns:cx6="http://schemas.microsoft.com/office/drawing/2016/5/12/chartex" xmlns:cx7="http://schemas.microsoft.com/office/drawing/2016/5/13/chartex" xmlns:cx8="http://schemas.microsoft.com/office/drawing/2016/5/14/chartex" xmlns:mc="http://schemas.openxmlformats.org/markup-compatibility/2006" xmlns:aink="http://schemas.microsoft.com/office/drawing/2016/ink" xmlns:am3d="http://schemas.microsoft.com/office/drawing/2017/model3d" xmlns:o="urn:schemas-microsoft-com:office:office" xmlns:r="http://schemas.openxmlformats.org/officeDocument/2006/relationships" xmlns:m="http://schemas.openxmlformats.org/officeDocument/2006/math" xmlns:v="urn:schemas-microsoft-com:vml" xmlns:wp14="http://schemas.microsoft.com/office/word/2010/wordprocessingDrawing" xmlns:wp="http://schemas.openxmlformats.org/drawingml/2006/wordprocessingDrawing" xmlns:w10="urn:schemas-microsoft-com:office:word" xmlns:w="http://schemas.openxmlformats.org/wordprocessingml/2006/main" xmlns:w14="http://schemas.microsoft.com/office/word/2010/wordml" xmlns:w15="http://schemas.microsoft.com/office/word/2012/wordml" xmlns:w16cex="http://schemas.microsoft.com/office/word/2018/wordml/cex" xmlns:w16cid="http://schemas.microsoft.com/office/word/2016/wordml/cid" xmlns:w16="http://schemas.microsoft.com/office/word/2018/wordml" xmlns:w16sdtdh="http://schemas.microsoft.com/office/word/2020/wordml/sdtdatahash" xmlns:w16se="http://schemas.microsoft.com/office/word/2015/wordml/symex" xmlns:wpg="http://schemas.microsoft.com/office/word/2010/wordprocessingGroup" xmlns:wpi="http://schemas.microsoft.com/office/word/2010/wordprocessingInk" xmlns:wne="http://schemas.microsoft.com/office/word/2006/wordml" xmlns:wps="http://schemas.microsoft.com/office/word/2010/wordprocessingShape" mc:Ignorable="w14 w15 w16se w16cid w16 w16cex w16sdtdh wp14">
+<w:document xmlns:wpc="http://schemas.microsoft.com/office/word/2010/wordprocessingCanvas" xmlns:cx="http://schemas.microsoft.com/office/drawing/2014/chartex" xmlns:cx1="http://schemas.microsoft.com/office/drawing/2015/9/8/chartex" xmlns:cx2="http://schemas.microsoft.com/office/drawing/2015/10/21/chartex" xmlns:cx3="http://schemas.microsoft.com/office/drawing/2016/5/9/chartex" xmlns:cx4="http://schemas.microsoft.com/office/drawing/2016/5/10/chartex" xmlns:cx5="http://schemas.microsoft.com/office/drawing/2016/5/11/chartex" xmlns:cx6="http://schemas.microsoft.com/office/drawing/2016/5/12/chartex" xmlns:cx7="http://schemas.microsoft.com/office/drawing/2016/5/13/chartex" xmlns:cx8="http://schemas.microsoft.com/office/drawing/2016/5/14/chartex" xmlns:mc="http://schemas.openxmlformats.org/markup-compatibility/2006" xmlns:aink="http://schemas.microsoft.com/office/drawing/2016/ink" xmlns:am3d="http://schemas.microsoft.com/office/drawing/2017/model3d" xmlns:o="urn:schemas-microsoft-com:office:office" xmlns:oel="http://schemas.microsoft.com/office/2019/extlst" xmlns:r="http://schemas.openxmlformats.org/officeDocument/2006/relationships" xmlns:m="http://schemas.openxmlformats.org/officeDocument/2006/math" xmlns:v="urn:schemas-microsoft-com:vml" xmlns:wp14="http://schemas.microsoft.com/office/word/2010/wordprocessingDrawing" xmlns:wp="http://schemas.openxmlformats.org/drawingml/2006/wordprocessingDrawing" xmlns:w10="urn:schemas-microsoft-com:office:word" xmlns:w="http://schemas.openxmlformats.org/wordprocessingml/2006/main" xmlns:w14="http://schemas.microsoft.com/office/word/2010/wordml" xmlns:w15="http://schemas.microsoft.com/office/word/2012/wordml" xmlns:w16cex="http://schemas.microsoft.com/office/word/2018/wordml/cex" xmlns:w16cid="http://schemas.microsoft.com/office/word/2016/wordml/cid" xmlns:w16="http://schemas.microsoft.com/office/word/2018/wordml" xmlns:w16sdtdh="http://schemas.microsoft.com/office/word/2020/wordml/sdtdatahash" xmlns:w16se="http://schemas.microsoft.com/office/word/2015/wordml/symex" xmlns:wpg="http://schemas.microsoft.com/office/word/2010/wordprocessingGroup" xmlns:wpi="http://schemas.microsoft.com/office/word/2010/wordprocessingInk" xmlns:wne="http://schemas.microsoft.com/office/word/2006/wordml" xmlns:wps="http://schemas.microsoft.com/office/word/2010/wordprocessingShape" mc:Ignorable="w14 w15 w16se w16cid w16 w16cex w16sdtdh wp14">
   <w:body>
-    <w:p>
-      <w:pPr>
-        <w:pStyle w:val="Title"/>
-      </w:pPr>
-      <w:r>
-        <w:t>Friendship Is Eternity</w:t>
-      </w:r>
-    </w:p>
-    <w:p>
-      <w:pPr>
-        <w:pStyle w:val="Title"/>
-      </w:pPr>
-      <w:r>
-        <w:rPr>
-          <w:lang w:val="ru-RU"/>
-        </w:rPr>
-        <w:t>Фрагмент</w:t>
-      </w:r>
-      <w:r>
-        <w:t xml:space="preserve"> 2 – </w:t>
-      </w:r>
-      <w:r>
-        <w:rPr>
-          <w:lang w:val="ru-RU"/>
-        </w:rPr>
-        <w:t>Время</w:t>
-      </w:r>
-    </w:p>
-    <w:p/>
-    <w:p/>
+    <w:sdt>
+      <w:sdtPr>
+        <w:id w:val="-1510202395"/>
+        <w:docPartObj>
+          <w:docPartGallery w:val="Cover Pages"/>
+          <w:docPartUnique/>
+        </w:docPartObj>
+      </w:sdtPr>
+      <w:sdtContent>
+        <w:p/>
+        <w:p>
+          <w:pPr>
+            <w:jc w:val="left"/>
+          </w:pPr>
+          <w:r>
+            <w:rPr>
+              <w:noProof/>
+            </w:rPr>
+            <mc:AlternateContent>
+              <mc:Choice Requires="wps">
+                <w:drawing>
+                  <wp:anchor distT="0" distB="0" distL="114300" distR="114300" simplePos="0" relativeHeight="251662336" behindDoc="0" locked="0" layoutInCell="1" allowOverlap="1" wp14:anchorId="11BC4A76" wp14:editId="7F814C22">
+                    <wp:simplePos x="0" y="0"/>
+                    <mc:AlternateContent>
+                      <mc:Choice Requires="wp14">
+                        <wp:positionH relativeFrom="page">
+                          <wp14:pctPosHOffset>15000</wp14:pctPosHOffset>
+                        </wp:positionH>
+                      </mc:Choice>
+                      <mc:Fallback>
+                        <wp:positionH relativeFrom="page">
+                          <wp:posOffset>1165860</wp:posOffset>
+                        </wp:positionH>
+                      </mc:Fallback>
+                    </mc:AlternateContent>
+                    <mc:AlternateContent>
+                      <mc:Choice Requires="wp14">
+                        <wp:positionV relativeFrom="page">
+                          <wp14:pctPosVOffset>9100</wp14:pctPosVOffset>
+                        </wp:positionV>
+                      </mc:Choice>
+                      <mc:Fallback>
+                        <wp:positionV relativeFrom="page">
+                          <wp:posOffset>915035</wp:posOffset>
+                        </wp:positionV>
+                      </mc:Fallback>
+                    </mc:AlternateContent>
+                    <wp:extent cx="3660775" cy="3651250"/>
+                    <wp:effectExtent l="0" t="0" r="10160" b="7620"/>
+                    <wp:wrapSquare wrapText="bothSides"/>
+                    <wp:docPr id="111" name="Text Box 111"/>
+                    <wp:cNvGraphicFramePr/>
+                    <a:graphic xmlns:a="http://schemas.openxmlformats.org/drawingml/2006/main">
+                      <a:graphicData uri="http://schemas.microsoft.com/office/word/2010/wordprocessingShape">
+                        <wps:wsp>
+                          <wps:cNvSpPr txBox="1"/>
+                          <wps:spPr>
+                            <a:xfrm>
+                              <a:off x="0" y="0"/>
+                              <a:ext cx="3660775" cy="3651250"/>
+                            </a:xfrm>
+                            <a:prstGeom prst="rect">
+                              <a:avLst/>
+                            </a:prstGeom>
+                            <a:noFill/>
+                            <a:ln w="6350">
+                              <a:noFill/>
+                            </a:ln>
+                            <a:effectLst/>
+                          </wps:spPr>
+                          <wps:style>
+                            <a:lnRef idx="0">
+                              <a:schemeClr val="accent1"/>
+                            </a:lnRef>
+                            <a:fillRef idx="0">
+                              <a:schemeClr val="accent1"/>
+                            </a:fillRef>
+                            <a:effectRef idx="0">
+                              <a:schemeClr val="accent1"/>
+                            </a:effectRef>
+                            <a:fontRef idx="minor">
+                              <a:schemeClr val="dk1"/>
+                            </a:fontRef>
+                          </wps:style>
+                          <wps:txbx>
+                            <w:txbxContent>
+                              <w:sdt>
+                                <w:sdtPr>
+                                  <w:rPr>
+                                    <w:caps/>
+                                    <w:sz w:val="40"/>
+                                    <w:szCs w:val="40"/>
+                                  </w:rPr>
+                                  <w:alias w:val="Publish Date"/>
+                                  <w:tag w:val=""/>
+                                  <w:id w:val="400952559"/>
+                                  <w:dataBinding w:prefixMappings="xmlns:ns0='http://schemas.microsoft.com/office/2006/coverPageProps' " w:xpath="/ns0:CoverPageProperties[1]/ns0:PublishDate[1]" w:storeItemID="{55AF091B-3C7A-41E3-B477-F2FDAA23CFDA}"/>
+                                  <w:date>
+                                    <w:dateFormat w:val="MMMM d, yyyy"/>
+                                    <w:lid w:val="en-US"/>
+                                    <w:storeMappedDataAs w:val="dateTime"/>
+                                    <w:calendar w:val="gregorian"/>
+                                  </w:date>
+                                </w:sdtPr>
+                                <w:sdtContent>
+                                  <w:p>
+                                    <w:pPr>
+                                      <w:pStyle w:val="NoSpacing"/>
+                                      <w:jc w:val="right"/>
+                                      <w:rPr>
+                                        <w:caps/>
+                                        <w:sz w:val="40"/>
+                                        <w:szCs w:val="40"/>
+                                      </w:rPr>
+                                    </w:pPr>
+                                    <w:r>
+                                      <w:rPr>
+                                        <w:caps/>
+                                        <w:sz w:val="40"/>
+                                        <w:szCs w:val="40"/>
+                                        <w:lang w:val="ru-RU"/>
+                                      </w:rPr>
+                                      <w:t xml:space="preserve">2023 </w:t>
+                                    </w:r>
+                                    <w:r>
+                                      <w:rPr>
+                                        <w:caps/>
+                                        <w:sz w:val="40"/>
+                                        <w:szCs w:val="40"/>
+                                      </w:rPr>
+                                      <w:t>|</w:t>
+                                    </w:r>
+                                    <w:r>
+                                      <w:rPr>
+                                        <w:caps/>
+                                        <w:sz w:val="40"/>
+                                        <w:szCs w:val="40"/>
+                                        <w:lang w:val="ru-RU"/>
+                                      </w:rPr>
+                                      <w:t xml:space="preserve"> 5Э 009</w:t>
+                                    </w:r>
+                                  </w:p>
+                                </w:sdtContent>
+                              </w:sdt>
+                            </w:txbxContent>
+                          </wps:txbx>
+                          <wps:bodyPr rot="0" spcFirstLastPara="0" vertOverflow="overflow" horzOverflow="overflow" vert="horz" wrap="square" lIns="0" tIns="0" rIns="0" bIns="0" numCol="1" spcCol="0" rtlCol="0" fromWordArt="0" anchor="b" anchorCtr="0" forceAA="0" compatLnSpc="1">
+                            <a:prstTxWarp prst="textNoShape">
+                              <a:avLst/>
+                            </a:prstTxWarp>
+                            <a:spAutoFit/>
+                          </wps:bodyPr>
+                        </wps:wsp>
+                      </a:graphicData>
+                    </a:graphic>
+                    <wp14:sizeRelH relativeFrom="page">
+                      <wp14:pctWidth>73400</wp14:pctWidth>
+                    </wp14:sizeRelH>
+                    <wp14:sizeRelV relativeFrom="page">
+                      <wp14:pctHeight>36300</wp14:pctHeight>
+                    </wp14:sizeRelV>
+                  </wp:anchor>
+                </w:drawing>
+              </mc:Choice>
+              <mc:Fallback>
+                <w:pict>
+                  <v:shapetype w14:anchorId="11BC4A76" id="_x0000_t202" coordsize="21600,21600" o:spt="202" path="m,l,21600r21600,l21600,xe">
+                    <v:stroke joinstyle="miter"/>
+                    <v:path gradientshapeok="t" o:connecttype="rect"/>
+                  </v:shapetype>
+                  <v:shape id="Text Box 111" o:spid="_x0000_s1026" type="#_x0000_t202" style="position:absolute;margin-left:0;margin-top:0;width:288.25pt;height:287.5pt;z-index:251662336;visibility:visible;mso-wrap-style:square;mso-width-percent:734;mso-height-percent:363;mso-left-percent:150;mso-top-percent:91;mso-wrap-distance-left:9pt;mso-wrap-distance-top:0;mso-wrap-distance-right:9pt;mso-wrap-distance-bottom:0;mso-position-horizontal-relative:page;mso-position-vertical-relative:page;mso-width-percent:734;mso-height-percent:363;mso-left-percent:150;mso-top-percent:91;mso-width-relative:page;mso-height-relative:page;v-text-anchor:bottom" o:gfxdata="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" filled="f" stroked="f" strokeweight=".5pt">
+                    <v:textbox style="mso-fit-shape-to-text:t" inset="0,0,0,0">
+                      <w:txbxContent>
+                        <w:sdt>
+                          <w:sdtPr>
+                            <w:rPr>
+                              <w:caps/>
+                              <w:sz w:val="40"/>
+                              <w:szCs w:val="40"/>
+                            </w:rPr>
+                            <w:alias w:val="Publish Date"/>
+                            <w:tag w:val=""/>
+                            <w:id w:val="400952559"/>
+                            <w:dataBinding w:prefixMappings="xmlns:ns0='http://schemas.microsoft.com/office/2006/coverPageProps' " w:xpath="/ns0:CoverPageProperties[1]/ns0:PublishDate[1]" w:storeItemID="{55AF091B-3C7A-41E3-B477-F2FDAA23CFDA}"/>
+                            <w:date>
+                              <w:dateFormat w:val="MMMM d, yyyy"/>
+                              <w:lid w:val="en-US"/>
+                              <w:storeMappedDataAs w:val="dateTime"/>
+                              <w:calendar w:val="gregorian"/>
+                            </w:date>
+                          </w:sdtPr>
+                          <w:sdtContent>
+                            <w:p>
+                              <w:pPr>
+                                <w:pStyle w:val="NoSpacing"/>
+                                <w:jc w:val="right"/>
+                                <w:rPr>
+                                  <w:caps/>
+                                  <w:sz w:val="40"/>
+                                  <w:szCs w:val="40"/>
+                                </w:rPr>
+                              </w:pPr>
+                              <w:r>
+                                <w:rPr>
+                                  <w:caps/>
+                                  <w:sz w:val="40"/>
+                                  <w:szCs w:val="40"/>
+                                  <w:lang w:val="ru-RU"/>
+                                </w:rPr>
+                                <w:t xml:space="preserve">2023 </w:t>
+                              </w:r>
+                              <w:r>
+                                <w:rPr>
+                                  <w:caps/>
+                                  <w:sz w:val="40"/>
+                                  <w:szCs w:val="40"/>
+                                </w:rPr>
+                                <w:t>|</w:t>
+                              </w:r>
+                              <w:r>
+                                <w:rPr>
+                                  <w:caps/>
+                                  <w:sz w:val="40"/>
+                                  <w:szCs w:val="40"/>
+                                  <w:lang w:val="ru-RU"/>
+                                </w:rPr>
+                                <w:t xml:space="preserve"> 5Э 009</w:t>
+                              </w:r>
+                            </w:p>
+                          </w:sdtContent>
+                        </w:sdt>
+                      </w:txbxContent>
+                    </v:textbox>
+                    <w10:wrap type="square" anchorx="page" anchory="page"/>
+                  </v:shape>
+                </w:pict>
+              </mc:Fallback>
+            </mc:AlternateContent>
+          </w:r>
+          <w:r>
+            <w:rPr>
+              <w:noProof/>
+            </w:rPr>
+            <mc:AlternateContent>
+              <mc:Choice Requires="wps">
+                <w:drawing>
+                  <wp:anchor distT="0" distB="0" distL="114300" distR="114300" simplePos="0" relativeHeight="251661312" behindDoc="0" locked="0" layoutInCell="1" allowOverlap="1" wp14:anchorId="1E52B3B2" wp14:editId="65C46EC8">
+                    <wp:simplePos x="0" y="0"/>
+                    <mc:AlternateContent>
+                      <mc:Choice Requires="wp14">
+                        <wp:positionH relativeFrom="page">
+                          <wp14:pctPosHOffset>15000</wp14:pctPosHOffset>
+                        </wp:positionH>
+                      </mc:Choice>
+                      <mc:Fallback>
+                        <wp:positionH relativeFrom="page">
+                          <wp:posOffset>1165860</wp:posOffset>
+                        </wp:positionH>
+                      </mc:Fallback>
+                    </mc:AlternateContent>
+                    <mc:AlternateContent>
+                      <mc:Choice Requires="wp14">
+                        <wp:positionV relativeFrom="page">
+                          <wp14:pctPosVOffset>83700</wp14:pctPosVOffset>
+                        </wp:positionV>
+                      </mc:Choice>
+                      <mc:Fallback>
+                        <wp:positionV relativeFrom="page">
+                          <wp:posOffset>8418830</wp:posOffset>
+                        </wp:positionV>
+                      </mc:Fallback>
+                    </mc:AlternateContent>
+                    <wp:extent cx="5753100" cy="652780"/>
+                    <wp:effectExtent l="0" t="0" r="10160" b="14605"/>
+                    <wp:wrapSquare wrapText="bothSides"/>
+                    <wp:docPr id="112" name="Text Box 112"/>
+                    <wp:cNvGraphicFramePr/>
+                    <a:graphic xmlns:a="http://schemas.openxmlformats.org/drawingml/2006/main">
+                      <a:graphicData uri="http://schemas.microsoft.com/office/word/2010/wordprocessingShape">
+                        <wps:wsp>
+                          <wps:cNvSpPr txBox="1"/>
+                          <wps:spPr>
+                            <a:xfrm>
+                              <a:off x="0" y="0"/>
+                              <a:ext cx="5753100" cy="652780"/>
+                            </a:xfrm>
+                            <a:prstGeom prst="rect">
+                              <a:avLst/>
+                            </a:prstGeom>
+                            <a:noFill/>
+                            <a:ln w="6350">
+                              <a:noFill/>
+                            </a:ln>
+                            <a:effectLst/>
+                          </wps:spPr>
+                          <wps:style>
+                            <a:lnRef idx="0">
+                              <a:schemeClr val="accent1"/>
+                            </a:lnRef>
+                            <a:fillRef idx="0">
+                              <a:schemeClr val="accent1"/>
+                            </a:fillRef>
+                            <a:effectRef idx="0">
+                              <a:schemeClr val="accent1"/>
+                            </a:effectRef>
+                            <a:fontRef idx="minor">
+                              <a:schemeClr val="dk1"/>
+                            </a:fontRef>
+                          </wps:style>
+                          <wps:txbx>
+                            <w:txbxContent>
+                              <w:sdt>
+                                <w:sdtPr>
+                                  <w:rPr>
+                                    <w:caps/>
+                                    <w:color w:val="262626" w:themeColor="text1" w:themeTint="D9"/>
+                                    <w:sz w:val="28"/>
+                                    <w:szCs w:val="28"/>
+                                    <w:lang w:val="ru-RU"/>
+                                  </w:rPr>
+                                  <w:alias w:val="Author"/>
+                                  <w:tag w:val=""/>
+                                  <w:id w:val="1901796142"/>
+                                  <w:dataBinding w:prefixMappings="xmlns:ns0='http://purl.org/dc/elements/1.1/' xmlns:ns1='http://schemas.openxmlformats.org/package/2006/metadata/core-properties' " w:xpath="/ns1:coreProperties[1]/ns0:creator[1]" w:storeItemID="{6C3C8BC8-F283-45AE-878A-BAB7291924A1}"/>
+                                  <w:text/>
+                                </w:sdtPr>
+                                <w:sdtContent>
+                                  <w:p>
+                                    <w:pPr>
+                                      <w:pStyle w:val="NoSpacing"/>
+                                      <w:jc w:val="right"/>
+                                      <w:rPr>
+                                        <w:caps/>
+                                        <w:color w:val="262626" w:themeColor="text1" w:themeTint="D9"/>
+                                        <w:sz w:val="28"/>
+                                        <w:szCs w:val="28"/>
+                                        <w:lang w:val="ru-RU"/>
+                                      </w:rPr>
+                                    </w:pPr>
+                                    <w:r>
+                                      <w:rPr>
+                                        <w:caps/>
+                                        <w:color w:val="262626" w:themeColor="text1" w:themeTint="D9"/>
+                                        <w:sz w:val="28"/>
+                                        <w:szCs w:val="28"/>
+                                        <w:lang w:val="ru-RU"/>
+                                      </w:rPr>
+                                      <w:t>Фолленстар, Твайлайт, Мунлайт</w:t>
+                                    </w:r>
+                                  </w:p>
+                                </w:sdtContent>
+                              </w:sdt>
+                              <w:p>
+                                <w:pPr>
+                                  <w:pStyle w:val="NoSpacing"/>
+                                  <w:jc w:val="right"/>
+                                  <w:rPr>
+                                    <w:caps/>
+                                    <w:color w:val="262626" w:themeColor="text1" w:themeTint="D9"/>
+                                    <w:sz w:val="20"/>
+                                    <w:szCs w:val="20"/>
+                                    <w:lang w:val="ru-RU"/>
+                                  </w:rPr>
+                                </w:pPr>
+                                <w:sdt>
+                                  <w:sdtPr>
+                                    <w:rPr>
+                                      <w:caps/>
+                                      <w:color w:val="262626" w:themeColor="text1" w:themeTint="D9"/>
+                                      <w:sz w:val="20"/>
+                                      <w:szCs w:val="20"/>
+                                    </w:rPr>
+                                    <w:alias w:val="Company"/>
+                                    <w:tag w:val=""/>
+                                    <w:id w:val="-661235724"/>
+                                    <w:dataBinding w:prefixMappings="xmlns:ns0='http://schemas.openxmlformats.org/officeDocument/2006/extended-properties' " w:xpath="/ns0:Properties[1]/ns0:Company[1]" w:storeItemID="{6668398D-A668-4E3E-A5EB-62B293D839F1}"/>
+                                    <w:text/>
+                                  </w:sdtPr>
+                                  <w:sdtContent>
+                                    <w:r>
+                                      <w:rPr>
+                                        <w:caps/>
+                                        <w:color w:val="262626" w:themeColor="text1" w:themeTint="D9"/>
+                                        <w:sz w:val="20"/>
+                                        <w:szCs w:val="20"/>
+                                        <w:lang w:val="ru-RU"/>
+                                      </w:rPr>
+                                      <w:t>Падшие Звёзды – Ограниченно</w:t>
+                                    </w:r>
+                                  </w:sdtContent>
+                                </w:sdt>
+                              </w:p>
+                              <w:p>
+                                <w:pPr>
+                                  <w:pStyle w:val="NoSpacing"/>
+                                  <w:jc w:val="right"/>
+                                  <w:rPr>
+                                    <w:caps/>
+                                    <w:color w:val="262626" w:themeColor="text1" w:themeTint="D9"/>
+                                    <w:sz w:val="20"/>
+                                    <w:szCs w:val="20"/>
+                                  </w:rPr>
+                                </w:pPr>
+                                <w:sdt>
+                                  <w:sdtPr>
+                                    <w:rPr>
+                                      <w:color w:val="262626" w:themeColor="text1" w:themeTint="D9"/>
+                                      <w:sz w:val="20"/>
+                                      <w:szCs w:val="20"/>
+                                    </w:rPr>
+                                    <w:alias w:val="Address"/>
+                                    <w:tag w:val=""/>
+                                    <w:id w:val="171227497"/>
+                                    <w:dataBinding w:prefixMappings="xmlns:ns0='http://schemas.microsoft.com/office/2006/coverPageProps' " w:xpath="/ns0:CoverPageProperties[1]/ns0:CompanyAddress[1]" w:storeItemID="{55AF091B-3C7A-41E3-B477-F2FDAA23CFDA}"/>
+                                    <w:text/>
+                                  </w:sdtPr>
+                                  <w:sdtContent>
+                                    <w:r>
+                                      <w:rPr>
+                                        <w:color w:val="262626" w:themeColor="text1" w:themeTint="D9"/>
+                                        <w:sz w:val="20"/>
+                                        <w:szCs w:val="20"/>
+                                        <w:lang w:val="ru-RU"/>
+                                      </w:rPr>
+                                      <w:t xml:space="preserve">Северная Станция </w:t>
+                                    </w:r>
+                                    <w:r>
+                                      <w:rPr>
+                                        <w:color w:val="262626" w:themeColor="text1" w:themeTint="D9"/>
+                                        <w:sz w:val="20"/>
+                                        <w:szCs w:val="20"/>
+                                      </w:rPr>
+                                      <w:t>L</w:t>
+                                    </w:r>
+                                    <w:r>
+                                      <w:rPr>
+                                        <w:color w:val="262626" w:themeColor="text1" w:themeTint="D9"/>
+                                        <w:sz w:val="20"/>
+                                        <w:szCs w:val="20"/>
+                                        <w:lang w:val="ru-RU"/>
+                                      </w:rPr>
+                                      <w:t>-1</w:t>
+                                    </w:r>
+                                  </w:sdtContent>
+                                </w:sdt>
+                                <w:r>
+                                  <w:rPr>
+                                    <w:color w:val="262626" w:themeColor="text1" w:themeTint="D9"/>
+                                    <w:sz w:val="20"/>
+                                    <w:szCs w:val="20"/>
+                                  </w:rPr>
+                                  <w:t xml:space="preserve"> </w:t>
+                                </w:r>
+                              </w:p>
+                            </w:txbxContent>
+                          </wps:txbx>
+                          <wps:bodyPr rot="0" spcFirstLastPara="0" vertOverflow="overflow" horzOverflow="overflow" vert="horz" wrap="square" lIns="0" tIns="0" rIns="0" bIns="0" numCol="1" spcCol="0" rtlCol="0" fromWordArt="0" anchor="b" anchorCtr="0" forceAA="0" compatLnSpc="1">
+                            <a:prstTxWarp prst="textNoShape">
+                              <a:avLst/>
+                            </a:prstTxWarp>
+                            <a:noAutofit/>
+                          </wps:bodyPr>
+                        </wps:wsp>
+                      </a:graphicData>
+                    </a:graphic>
+                    <wp14:sizeRelH relativeFrom="page">
+                      <wp14:pctWidth>73400</wp14:pctWidth>
+                    </wp14:sizeRelH>
+                    <wp14:sizeRelV relativeFrom="page">
+                      <wp14:pctHeight>8000</wp14:pctHeight>
+                    </wp14:sizeRelV>
+                  </wp:anchor>
+                </w:drawing>
+              </mc:Choice>
+              <mc:Fallback>
+                <w:pict>
+                  <v:shape w14:anchorId="1E52B3B2" id="Text Box 112" o:spid="_x0000_s1027" type="#_x0000_t202" style="position:absolute;margin-left:0;margin-top:0;width:453pt;height:51.4pt;z-index:251661312;visibility:visible;mso-wrap-style:square;mso-width-percent:734;mso-height-percent:80;mso-left-percent:150;mso-top-percent:837;mso-wrap-distance-left:9pt;mso-wrap-distance-top:0;mso-wrap-distance-right:9pt;mso-wrap-distance-bottom:0;mso-position-horizontal-relative:page;mso-position-vertical-relative:page;mso-width-percent:734;mso-height-percent:80;mso-left-percent:150;mso-top-percent:837;mso-width-relative:page;mso-height-relative:page;v-text-anchor:bottom" o:gfxdata="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" filled="f" stroked="f" strokeweight=".5pt">
+                    <v:textbox inset="0,0,0,0">
+                      <w:txbxContent>
+                        <w:sdt>
+                          <w:sdtPr>
+                            <w:rPr>
+                              <w:caps/>
+                              <w:color w:val="262626" w:themeColor="text1" w:themeTint="D9"/>
+                              <w:sz w:val="28"/>
+                              <w:szCs w:val="28"/>
+                              <w:lang w:val="ru-RU"/>
+                            </w:rPr>
+                            <w:alias w:val="Author"/>
+                            <w:tag w:val=""/>
+                            <w:id w:val="1901796142"/>
+                            <w:dataBinding w:prefixMappings="xmlns:ns0='http://purl.org/dc/elements/1.1/' xmlns:ns1='http://schemas.openxmlformats.org/package/2006/metadata/core-properties' " w:xpath="/ns1:coreProperties[1]/ns0:creator[1]" w:storeItemID="{6C3C8BC8-F283-45AE-878A-BAB7291924A1}"/>
+                            <w:text/>
+                          </w:sdtPr>
+                          <w:sdtContent>
+                            <w:p>
+                              <w:pPr>
+                                <w:pStyle w:val="NoSpacing"/>
+                                <w:jc w:val="right"/>
+                                <w:rPr>
+                                  <w:caps/>
+                                  <w:color w:val="262626" w:themeColor="text1" w:themeTint="D9"/>
+                                  <w:sz w:val="28"/>
+                                  <w:szCs w:val="28"/>
+                                  <w:lang w:val="ru-RU"/>
+                                </w:rPr>
+                              </w:pPr>
+                              <w:r>
+                                <w:rPr>
+                                  <w:caps/>
+                                  <w:color w:val="262626" w:themeColor="text1" w:themeTint="D9"/>
+                                  <w:sz w:val="28"/>
+                                  <w:szCs w:val="28"/>
+                                  <w:lang w:val="ru-RU"/>
+                                </w:rPr>
+                                <w:t>Фолленстар, Твайлайт, Мунлайт</w:t>
+                              </w:r>
+                            </w:p>
+                          </w:sdtContent>
+                        </w:sdt>
+                        <w:p>
+                          <w:pPr>
+                            <w:pStyle w:val="NoSpacing"/>
+                            <w:jc w:val="right"/>
+                            <w:rPr>
+                              <w:caps/>
+                              <w:color w:val="262626" w:themeColor="text1" w:themeTint="D9"/>
+                              <w:sz w:val="20"/>
+                              <w:szCs w:val="20"/>
+                              <w:lang w:val="ru-RU"/>
+                            </w:rPr>
+                          </w:pPr>
+                          <w:sdt>
+                            <w:sdtPr>
+                              <w:rPr>
+                                <w:caps/>
+                                <w:color w:val="262626" w:themeColor="text1" w:themeTint="D9"/>
+                                <w:sz w:val="20"/>
+                                <w:szCs w:val="20"/>
+                              </w:rPr>
+                              <w:alias w:val="Company"/>
+                              <w:tag w:val=""/>
+                              <w:id w:val="-661235724"/>
+                              <w:dataBinding w:prefixMappings="xmlns:ns0='http://schemas.openxmlformats.org/officeDocument/2006/extended-properties' " w:xpath="/ns0:Properties[1]/ns0:Company[1]" w:storeItemID="{6668398D-A668-4E3E-A5EB-62B293D839F1}"/>
+                              <w:text/>
+                            </w:sdtPr>
+                            <w:sdtContent>
+                              <w:r>
+                                <w:rPr>
+                                  <w:caps/>
+                                  <w:color w:val="262626" w:themeColor="text1" w:themeTint="D9"/>
+                                  <w:sz w:val="20"/>
+                                  <w:szCs w:val="20"/>
+                                  <w:lang w:val="ru-RU"/>
+                                </w:rPr>
+                                <w:t>Падшие Звёзды – Ограниченно</w:t>
+                              </w:r>
+                            </w:sdtContent>
+                          </w:sdt>
+                        </w:p>
+                        <w:p>
+                          <w:pPr>
+                            <w:pStyle w:val="NoSpacing"/>
+                            <w:jc w:val="right"/>
+                            <w:rPr>
+                              <w:caps/>
+                              <w:color w:val="262626" w:themeColor="text1" w:themeTint="D9"/>
+                              <w:sz w:val="20"/>
+                              <w:szCs w:val="20"/>
+                            </w:rPr>
+                          </w:pPr>
+                          <w:sdt>
+                            <w:sdtPr>
+                              <w:rPr>
+                                <w:color w:val="262626" w:themeColor="text1" w:themeTint="D9"/>
+                                <w:sz w:val="20"/>
+                                <w:szCs w:val="20"/>
+                              </w:rPr>
+                              <w:alias w:val="Address"/>
+                              <w:tag w:val=""/>
+                              <w:id w:val="171227497"/>
+                              <w:dataBinding w:prefixMappings="xmlns:ns0='http://schemas.microsoft.com/office/2006/coverPageProps' " w:xpath="/ns0:CoverPageProperties[1]/ns0:CompanyAddress[1]" w:storeItemID="{55AF091B-3C7A-41E3-B477-F2FDAA23CFDA}"/>
+                              <w:text/>
+                            </w:sdtPr>
+                            <w:sdtContent>
+                              <w:r>
+                                <w:rPr>
+                                  <w:color w:val="262626" w:themeColor="text1" w:themeTint="D9"/>
+                                  <w:sz w:val="20"/>
+                                  <w:szCs w:val="20"/>
+                                  <w:lang w:val="ru-RU"/>
+                                </w:rPr>
+                                <w:t xml:space="preserve">Северная Станция </w:t>
+                              </w:r>
+                              <w:r>
+                                <w:rPr>
+                                  <w:color w:val="262626" w:themeColor="text1" w:themeTint="D9"/>
+                                  <w:sz w:val="20"/>
+                                  <w:szCs w:val="20"/>
+                                </w:rPr>
+                                <w:t>L</w:t>
+                              </w:r>
+                              <w:r>
+                                <w:rPr>
+                                  <w:color w:val="262626" w:themeColor="text1" w:themeTint="D9"/>
+                                  <w:sz w:val="20"/>
+                                  <w:szCs w:val="20"/>
+                                  <w:lang w:val="ru-RU"/>
+                                </w:rPr>
+                                <w:t>-1</w:t>
+                              </w:r>
+                            </w:sdtContent>
+                          </w:sdt>
+                          <w:r>
+                            <w:rPr>
+                              <w:color w:val="262626" w:themeColor="text1" w:themeTint="D9"/>
+                              <w:sz w:val="20"/>
+                              <w:szCs w:val="20"/>
+                            </w:rPr>
+                            <w:t xml:space="preserve"> </w:t>
+                          </w:r>
+                        </w:p>
+                      </w:txbxContent>
+                    </v:textbox>
+                    <w10:wrap type="square" anchorx="page" anchory="page"/>
+                  </v:shape>
+                </w:pict>
+              </mc:Fallback>
+            </mc:AlternateContent>
+          </w:r>
+          <w:r>
+            <w:rPr>
+              <w:noProof/>
+            </w:rPr>
+            <mc:AlternateContent>
+              <mc:Choice Requires="wps">
+                <w:drawing>
+                  <wp:anchor distT="0" distB="0" distL="114300" distR="114300" simplePos="0" relativeHeight="251660288" behindDoc="0" locked="0" layoutInCell="1" allowOverlap="1" wp14:anchorId="3BDAD48F" wp14:editId="55194CFC">
+                    <wp:simplePos x="0" y="0"/>
+                    <mc:AlternateContent>
+                      <mc:Choice Requires="wp14">
+                        <wp:positionH relativeFrom="page">
+                          <wp14:pctPosHOffset>15000</wp14:pctPosHOffset>
+                        </wp:positionH>
+                      </mc:Choice>
+                      <mc:Fallback>
+                        <wp:positionH relativeFrom="page">
+                          <wp:posOffset>1165860</wp:posOffset>
+                        </wp:positionH>
+                      </mc:Fallback>
+                    </mc:AlternateContent>
+                    <mc:AlternateContent>
+                      <mc:Choice Requires="wp14">
+                        <wp:positionV relativeFrom="page">
+                          <wp14:pctPosVOffset>45500</wp14:pctPosVOffset>
+                        </wp:positionV>
+                      </mc:Choice>
+                      <mc:Fallback>
+                        <wp:positionV relativeFrom="page">
+                          <wp:posOffset>4576445</wp:posOffset>
+                        </wp:positionV>
+                      </mc:Fallback>
+                    </mc:AlternateContent>
+                    <wp:extent cx="5753100" cy="525780"/>
+                    <wp:effectExtent l="0" t="0" r="10160" b="6350"/>
+                    <wp:wrapSquare wrapText="bothSides"/>
+                    <wp:docPr id="113" name="Text Box 113"/>
+                    <wp:cNvGraphicFramePr/>
+                    <a:graphic xmlns:a="http://schemas.openxmlformats.org/drawingml/2006/main">
+                      <a:graphicData uri="http://schemas.microsoft.com/office/word/2010/wordprocessingShape">
+                        <wps:wsp>
+                          <wps:cNvSpPr txBox="1"/>
+                          <wps:spPr>
+                            <a:xfrm>
+                              <a:off x="0" y="0"/>
+                              <a:ext cx="5753100" cy="525780"/>
+                            </a:xfrm>
+                            <a:prstGeom prst="rect">
+                              <a:avLst/>
+                            </a:prstGeom>
+                            <a:noFill/>
+                            <a:ln w="6350">
+                              <a:noFill/>
+                            </a:ln>
+                            <a:effectLst/>
+                          </wps:spPr>
+                          <wps:style>
+                            <a:lnRef idx="0">
+                              <a:schemeClr val="accent1"/>
+                            </a:lnRef>
+                            <a:fillRef idx="0">
+                              <a:schemeClr val="accent1"/>
+                            </a:fillRef>
+                            <a:effectRef idx="0">
+                              <a:schemeClr val="accent1"/>
+                            </a:effectRef>
+                            <a:fontRef idx="minor">
+                              <a:schemeClr val="dk1"/>
+                            </a:fontRef>
+                          </wps:style>
+                          <wps:txbx>
+                            <w:txbxContent>
+                              <w:p>
+                                <w:pPr>
+                                  <w:pStyle w:val="NoSpacing"/>
+                                  <w:jc w:val="right"/>
+                                  <w:rPr>
+                                    <w:caps/>
+                                    <w:sz w:val="52"/>
+                                    <w:szCs w:val="52"/>
+                                    <w:lang w:val="ru-RU"/>
+                                  </w:rPr>
+                                </w:pPr>
+                                <w:sdt>
+                                  <w:sdtPr>
+                                    <w:rPr>
+                                      <w:caps/>
+                                      <w:sz w:val="52"/>
+                                      <w:szCs w:val="52"/>
+                                    </w:rPr>
+                                    <w:alias w:val="Title"/>
+                                    <w:tag w:val=""/>
+                                    <w:id w:val="-1315561441"/>
+                                    <w:dataBinding w:prefixMappings="xmlns:ns0='http://purl.org/dc/elements/1.1/' xmlns:ns1='http://schemas.openxmlformats.org/package/2006/metadata/core-properties' " w:xpath="/ns1:coreProperties[1]/ns0:title[1]" w:storeItemID="{6C3C8BC8-F283-45AE-878A-BAB7291924A1}"/>
+                                    <w:text w:multiLine="1"/>
+                                  </w:sdtPr>
+                                  <w:sdtContent>
+                                    <w:r>
+                                      <w:rPr>
+                                        <w:caps/>
+                                        <w:sz w:val="52"/>
+                                        <w:szCs w:val="52"/>
+                                        <w:lang w:val="ru-RU"/>
+                                      </w:rPr>
+                                      <w:t xml:space="preserve">Дружба – </w:t>
+                                    </w:r>
+                                    <w:r>
+                                      <w:rPr>
+                                        <w:caps/>
+                                        <w:sz w:val="52"/>
+                                        <w:szCs w:val="52"/>
+                                        <w:lang w:val="ru-RU"/>
+                                      </w:rPr>
+                                      <w:t>э</w:t>
+                                    </w:r>
+                                    <w:r>
+                                      <w:rPr>
+                                        <w:caps/>
+                                        <w:sz w:val="52"/>
+                                        <w:szCs w:val="52"/>
+                                        <w:lang w:val="ru-RU"/>
+                                      </w:rPr>
+                                      <w:t>то Вечность</w:t>
+                                    </w:r>
+                                  </w:sdtContent>
+                                </w:sdt>
+                              </w:p>
+                              <w:sdt>
+                                <w:sdtPr>
+                                  <w:rPr>
+                                    <w:smallCaps/>
+                                    <w:sz w:val="36"/>
+                                    <w:szCs w:val="36"/>
+                                    <w:lang w:val="ru-RU"/>
+                                  </w:rPr>
+                                  <w:alias w:val="Subtitle"/>
+                                  <w:tag w:val=""/>
+                                  <w:id w:val="1615247542"/>
+                                  <w:dataBinding w:prefixMappings="xmlns:ns0='http://purl.org/dc/elements/1.1/' xmlns:ns1='http://schemas.openxmlformats.org/package/2006/metadata/core-properties' " w:xpath="/ns1:coreProperties[1]/ns0:subject[1]" w:storeItemID="{6C3C8BC8-F283-45AE-878A-BAB7291924A1}"/>
+                                  <w:text/>
+                                </w:sdtPr>
+                                <w:sdtContent>
+                                  <w:p>
+                                    <w:pPr>
+                                      <w:pStyle w:val="NoSpacing"/>
+                                      <w:jc w:val="right"/>
+                                      <w:rPr>
+                                        <w:smallCaps/>
+                                        <w:sz w:val="36"/>
+                                        <w:szCs w:val="36"/>
+                                        <w:lang w:val="ru-RU"/>
+                                      </w:rPr>
+                                    </w:pPr>
+                                    <w:r>
+                                      <w:rPr>
+                                        <w:smallCaps/>
+                                        <w:sz w:val="36"/>
+                                        <w:szCs w:val="36"/>
+                                        <w:lang w:val="ru-RU"/>
+                                      </w:rPr>
+                                      <w:t xml:space="preserve">Фрагмент </w:t>
+                                    </w:r>
+                                    <w:r>
+                                      <w:rPr>
+                                        <w:smallCaps/>
+                                        <w:sz w:val="36"/>
+                                        <w:szCs w:val="36"/>
+                                        <w:lang w:val="ru-RU"/>
+                                      </w:rPr>
+                                      <w:t>II</w:t>
+                                    </w:r>
+                                    <w:r>
+                                      <w:rPr>
+                                        <w:smallCaps/>
+                                        <w:sz w:val="36"/>
+                                        <w:szCs w:val="36"/>
+                                        <w:lang w:val="ru-RU"/>
+                                      </w:rPr>
+                                      <w:t xml:space="preserve"> – Время</w:t>
+                                    </w:r>
+                                  </w:p>
+                                </w:sdtContent>
+                              </w:sdt>
+                            </w:txbxContent>
+                          </wps:txbx>
+                          <wps:bodyPr rot="0" spcFirstLastPara="0" vertOverflow="overflow" horzOverflow="overflow" vert="horz" wrap="square" lIns="0" tIns="0" rIns="0" bIns="0" numCol="1" spcCol="0" rtlCol="0" fromWordArt="0" anchor="b" anchorCtr="0" forceAA="0" compatLnSpc="1">
+                            <a:prstTxWarp prst="textNoShape">
+                              <a:avLst/>
+                            </a:prstTxWarp>
+                            <a:noAutofit/>
+                          </wps:bodyPr>
+                        </wps:wsp>
+                      </a:graphicData>
+                    </a:graphic>
+                    <wp14:sizeRelH relativeFrom="page">
+                      <wp14:pctWidth>73400</wp14:pctWidth>
+                    </wp14:sizeRelH>
+                    <wp14:sizeRelV relativeFrom="page">
+                      <wp14:pctHeight>36300</wp14:pctHeight>
+                    </wp14:sizeRelV>
+                  </wp:anchor>
+                </w:drawing>
+              </mc:Choice>
+              <mc:Fallback>
+                <w:pict>
+                  <v:shape w14:anchorId="3BDAD48F" id="Text Box 113" o:spid="_x0000_s1028" type="#_x0000_t202" style="position:absolute;margin-left:0;margin-top:0;width:453pt;height:41.4pt;z-index:251660288;visibility:visible;mso-wrap-style:square;mso-width-percent:734;mso-height-percent:363;mso-left-percent:150;mso-top-percent:455;mso-wrap-distance-left:9pt;mso-wrap-distance-top:0;mso-wrap-distance-right:9pt;mso-wrap-distance-bottom:0;mso-position-horizontal-relative:page;mso-position-vertical-relative:page;mso-width-percent:734;mso-height-percent:363;mso-left-percent:150;mso-top-percent:455;mso-width-relative:page;mso-height-relative:page;v-text-anchor:bottom" o:gfxdata="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" filled="f" stroked="f" strokeweight=".5pt">
+                    <v:textbox inset="0,0,0,0">
+                      <w:txbxContent>
+                        <w:p>
+                          <w:pPr>
+                            <w:pStyle w:val="NoSpacing"/>
+                            <w:jc w:val="right"/>
+                            <w:rPr>
+                              <w:caps/>
+                              <w:sz w:val="52"/>
+                              <w:szCs w:val="52"/>
+                              <w:lang w:val="ru-RU"/>
+                            </w:rPr>
+                          </w:pPr>
+                          <w:sdt>
+                            <w:sdtPr>
+                              <w:rPr>
+                                <w:caps/>
+                                <w:sz w:val="52"/>
+                                <w:szCs w:val="52"/>
+                              </w:rPr>
+                              <w:alias w:val="Title"/>
+                              <w:tag w:val=""/>
+                              <w:id w:val="-1315561441"/>
+                              <w:dataBinding w:prefixMappings="xmlns:ns0='http://purl.org/dc/elements/1.1/' xmlns:ns1='http://schemas.openxmlformats.org/package/2006/metadata/core-properties' " w:xpath="/ns1:coreProperties[1]/ns0:title[1]" w:storeItemID="{6C3C8BC8-F283-45AE-878A-BAB7291924A1}"/>
+                              <w:text w:multiLine="1"/>
+                            </w:sdtPr>
+                            <w:sdtContent>
+                              <w:r>
+                                <w:rPr>
+                                  <w:caps/>
+                                  <w:sz w:val="52"/>
+                                  <w:szCs w:val="52"/>
+                                  <w:lang w:val="ru-RU"/>
+                                </w:rPr>
+                                <w:t xml:space="preserve">Дружба – </w:t>
+                              </w:r>
+                              <w:r>
+                                <w:rPr>
+                                  <w:caps/>
+                                  <w:sz w:val="52"/>
+                                  <w:szCs w:val="52"/>
+                                  <w:lang w:val="ru-RU"/>
+                                </w:rPr>
+                                <w:t>э</w:t>
+                              </w:r>
+                              <w:r>
+                                <w:rPr>
+                                  <w:caps/>
+                                  <w:sz w:val="52"/>
+                                  <w:szCs w:val="52"/>
+                                  <w:lang w:val="ru-RU"/>
+                                </w:rPr>
+                                <w:t>то Вечность</w:t>
+                              </w:r>
+                            </w:sdtContent>
+                          </w:sdt>
+                        </w:p>
+                        <w:sdt>
+                          <w:sdtPr>
+                            <w:rPr>
+                              <w:smallCaps/>
+                              <w:sz w:val="36"/>
+                              <w:szCs w:val="36"/>
+                              <w:lang w:val="ru-RU"/>
+                            </w:rPr>
+                            <w:alias w:val="Subtitle"/>
+                            <w:tag w:val=""/>
+                            <w:id w:val="1615247542"/>
+                            <w:dataBinding w:prefixMappings="xmlns:ns0='http://purl.org/dc/elements/1.1/' xmlns:ns1='http://schemas.openxmlformats.org/package/2006/metadata/core-properties' " w:xpath="/ns1:coreProperties[1]/ns0:subject[1]" w:storeItemID="{6C3C8BC8-F283-45AE-878A-BAB7291924A1}"/>
+                            <w:text/>
+                          </w:sdtPr>
+                          <w:sdtContent>
+                            <w:p>
+                              <w:pPr>
+                                <w:pStyle w:val="NoSpacing"/>
+                                <w:jc w:val="right"/>
+                                <w:rPr>
+                                  <w:smallCaps/>
+                                  <w:sz w:val="36"/>
+                                  <w:szCs w:val="36"/>
+                                  <w:lang w:val="ru-RU"/>
+                                </w:rPr>
+                              </w:pPr>
+                              <w:r>
+                                <w:rPr>
+                                  <w:smallCaps/>
+                                  <w:sz w:val="36"/>
+                                  <w:szCs w:val="36"/>
+                                  <w:lang w:val="ru-RU"/>
+                                </w:rPr>
+                                <w:t xml:space="preserve">Фрагмент </w:t>
+                              </w:r>
+                              <w:r>
+                                <w:rPr>
+                                  <w:smallCaps/>
+                                  <w:sz w:val="36"/>
+                                  <w:szCs w:val="36"/>
+                                  <w:lang w:val="ru-RU"/>
+                                </w:rPr>
+                                <w:t>II</w:t>
+                              </w:r>
+                              <w:r>
+                                <w:rPr>
+                                  <w:smallCaps/>
+                                  <w:sz w:val="36"/>
+                                  <w:szCs w:val="36"/>
+                                  <w:lang w:val="ru-RU"/>
+                                </w:rPr>
+                                <w:t xml:space="preserve"> – Время</w:t>
+                              </w:r>
+                            </w:p>
+                          </w:sdtContent>
+                        </w:sdt>
+                      </w:txbxContent>
+                    </v:textbox>
+                    <w10:wrap type="square" anchorx="page" anchory="page"/>
+                  </v:shape>
+                </w:pict>
+              </mc:Fallback>
+            </mc:AlternateContent>
+          </w:r>
+          <w:r>
+            <w:rPr>
+              <w:noProof/>
+            </w:rPr>
+            <mc:AlternateContent>
+              <mc:Choice Requires="wpg">
+                <w:drawing>
+                  <wp:anchor distT="0" distB="0" distL="114300" distR="114300" simplePos="0" relativeHeight="251659264" behindDoc="0" locked="0" layoutInCell="1" allowOverlap="1" wp14:anchorId="46AB53FC" wp14:editId="6B58FF4A">
+                    <wp:simplePos x="0" y="0"/>
+                    <mc:AlternateContent>
+                      <mc:Choice Requires="wp14">
+                        <wp:positionH relativeFrom="page">
+                          <wp14:pctPosHOffset>4500</wp14:pctPosHOffset>
+                        </wp:positionH>
+                      </mc:Choice>
+                      <mc:Fallback>
+                        <wp:positionH relativeFrom="page">
+                          <wp:posOffset>349250</wp:posOffset>
+                        </wp:positionH>
+                      </mc:Fallback>
+                    </mc:AlternateContent>
+                    <wp:positionV relativeFrom="page">
+                      <wp:align>center</wp:align>
+                    </wp:positionV>
+                    <wp:extent cx="228600" cy="9144000"/>
+                    <wp:effectExtent l="0" t="0" r="3175" b="635"/>
+                    <wp:wrapNone/>
+                    <wp:docPr id="114" name="Group 114"/>
+                    <wp:cNvGraphicFramePr/>
+                    <a:graphic xmlns:a="http://schemas.openxmlformats.org/drawingml/2006/main">
+                      <a:graphicData uri="http://schemas.microsoft.com/office/word/2010/wordprocessingGroup">
+                        <wpg:wgp>
+                          <wpg:cNvGrpSpPr/>
+                          <wpg:grpSpPr>
+                            <a:xfrm>
+                              <a:off x="0" y="0"/>
+                              <a:ext cx="228600" cy="9144000"/>
+                              <a:chOff x="0" y="0"/>
+                              <a:chExt cx="228600" cy="9144000"/>
+                            </a:xfrm>
+                          </wpg:grpSpPr>
+                          <wps:wsp>
+                            <wps:cNvPr id="115" name="Rectangle 115"/>
+                            <wps:cNvSpPr/>
+                            <wps:spPr>
+                              <a:xfrm>
+                                <a:off x="0" y="0"/>
+                                <a:ext cx="228600" cy="8782050"/>
+                              </a:xfrm>
+                              <a:prstGeom prst="rect">
+                                <a:avLst/>
+                              </a:prstGeom>
+                              <a:solidFill>
+                                <a:schemeClr val="accent2"/>
+                              </a:solidFill>
+                              <a:ln>
+                                <a:noFill/>
+                              </a:ln>
+                            </wps:spPr>
+                            <wps:style>
+                              <a:lnRef idx="2">
+                                <a:schemeClr val="accent1">
+                                  <a:shade val="50000"/>
+                                </a:schemeClr>
+                              </a:lnRef>
+                              <a:fillRef idx="1">
+                                <a:schemeClr val="accent1"/>
+                              </a:fillRef>
+                              <a:effectRef idx="0">
+                                <a:schemeClr val="accent1"/>
+                              </a:effectRef>
+                              <a:fontRef idx="minor">
+                                <a:schemeClr val="lt1"/>
+                              </a:fontRef>
+                            </wps:style>
+                            <wps:bodyPr rot="0" spcFirstLastPara="0" vertOverflow="overflow" horzOverflow="overflow" vert="horz" wrap="square" lIns="91440" tIns="45720" rIns="91440" bIns="45720" numCol="1" spcCol="0" rtlCol="0" fromWordArt="0" anchor="ctr" anchorCtr="0" forceAA="0" compatLnSpc="1">
+                              <a:prstTxWarp prst="textNoShape">
+                                <a:avLst/>
+                              </a:prstTxWarp>
+                              <a:noAutofit/>
+                            </wps:bodyPr>
+                          </wps:wsp>
+                          <wps:wsp>
+                            <wps:cNvPr id="116" name="Rectangle 116"/>
+                            <wps:cNvSpPr>
+                              <a:spLocks noChangeAspect="1"/>
+                            </wps:cNvSpPr>
+                            <wps:spPr>
+                              <a:xfrm>
+                                <a:off x="0" y="8915400"/>
+                                <a:ext cx="228600" cy="228600"/>
+                              </a:xfrm>
+                              <a:prstGeom prst="rect">
+                                <a:avLst/>
+                              </a:prstGeom>
+                              <a:solidFill>
+                                <a:srgbClr val="FFC000"/>
+                              </a:solidFill>
+                              <a:ln>
+                                <a:noFill/>
+                              </a:ln>
+                            </wps:spPr>
+                            <wps:style>
+                              <a:lnRef idx="2">
+                                <a:schemeClr val="accent1">
+                                  <a:shade val="50000"/>
+                                </a:schemeClr>
+                              </a:lnRef>
+                              <a:fillRef idx="1">
+                                <a:schemeClr val="accent1"/>
+                              </a:fillRef>
+                              <a:effectRef idx="0">
+                                <a:schemeClr val="accent1"/>
+                              </a:effectRef>
+                              <a:fontRef idx="minor">
+                                <a:schemeClr val="lt1"/>
+                              </a:fontRef>
+                            </wps:style>
+                            <wps:bodyPr rot="0" spcFirstLastPara="0" vertOverflow="overflow" horzOverflow="overflow" vert="horz" wrap="square" lIns="91440" tIns="45720" rIns="91440" bIns="45720" numCol="1" spcCol="0" rtlCol="0" fromWordArt="0" anchor="ctr" anchorCtr="0" forceAA="0" compatLnSpc="1">
+                              <a:prstTxWarp prst="textNoShape">
+                                <a:avLst/>
+                              </a:prstTxWarp>
+                              <a:noAutofit/>
+                            </wps:bodyPr>
+                          </wps:wsp>
+                        </wpg:wgp>
+                      </a:graphicData>
+                    </a:graphic>
+                    <wp14:sizeRelH relativeFrom="page">
+                      <wp14:pctWidth>2900</wp14:pctWidth>
+                    </wp14:sizeRelH>
+                    <wp14:sizeRelV relativeFrom="page">
+                      <wp14:pctHeight>90900</wp14:pctHeight>
+                    </wp14:sizeRelV>
+                  </wp:anchor>
+                </w:drawing>
+              </mc:Choice>
+              <mc:Fallback>
+                <w:pict>
+                  <v:group w14:anchorId="70DA9BFF" id="Group 114" o:spid="_x0000_s1026" style="position:absolute;margin-left:0;margin-top:0;width:18pt;height:10in;z-index:251659264;mso-width-percent:29;mso-height-percent:909;mso-left-percent:45;mso-position-horizontal-relative:page;mso-position-vertical:center;mso-position-vertical-relative:page;mso-width-percent:29;mso-height-percent:909;mso-left-percent:45" coordsize="2286,91440" o:gfxdata="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">
+                    <v:rect id="Rectangle 115" o:spid="_x0000_s1027" style="position:absolute;width:2286;height:87820;visibility:visible;mso-wrap-style:square;v-text-anchor:middle" o:gfxdata="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" fillcolor="#ed7d31 [3205]" stroked="f" strokeweight="1pt"/>
+                    <v:rect id="Rectangle 116" o:spid="_x0000_s1028" style="position:absolute;top:89154;width:2286;height:2286;visibility:visible;mso-wrap-style:square;v-text-anchor:middle" o:gfxdata="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" fillcolor="#ffc000" stroked="f" strokeweight="1pt">
+                      <o:lock v:ext="edit" aspectratio="t"/>
+                    </v:rect>
+                    <w10:wrap anchorx="page" anchory="page"/>
+                  </v:group>
+                </w:pict>
+              </mc:Fallback>
+            </mc:AlternateContent>
+          </w:r>
+          <w:r>
+            <w:br w:type="page"/>
+          </w:r>
+        </w:p>
+      </w:sdtContent>
+    </w:sdt>
     <w:sdt>
       <w:sdtPr>
         <w:rPr>
@@ -89,7 +1172,7 @@
           <w:r>
             <w:fldChar w:fldCharType="separate"/>
           </w:r>
-          <w:hyperlink w:anchor="_Toc92220587" w:history="1">
+          <w:hyperlink w:anchor="_Toc134915937" w:history="1">
             <w:r>
               <w:rPr>
                 <w:rStyle w:val="Hyperlink"/>
@@ -117,7 +1200,7 @@
                 <w:noProof/>
                 <w:webHidden/>
               </w:rPr>
-              <w:instrText xml:space="preserve"> PAGEREF _Toc92220587 \h </w:instrText>
+              <w:instrText xml:space="preserve"> PAGEREF _Toc134915937 \h </w:instrText>
             </w:r>
             <w:r>
               <w:rPr>
@@ -160,7 +1243,7 @@
               <w:szCs w:val="22"/>
             </w:rPr>
           </w:pPr>
-          <w:hyperlink w:anchor="_Toc92220588" w:history="1">
+          <w:hyperlink w:anchor="_Toc134915938" w:history="1">
             <w:r>
               <w:rPr>
                 <w:rStyle w:val="Hyperlink"/>
@@ -188,7 +1271,7 @@
                 <w:noProof/>
                 <w:webHidden/>
               </w:rPr>
-              <w:instrText xml:space="preserve"> PAGEREF _Toc92220588 \h </w:instrText>
+              <w:instrText xml:space="preserve"> PAGEREF _Toc134915938 \h </w:instrText>
             </w:r>
             <w:r>
               <w:rPr>
@@ -246,7 +1329,7 @@
           <w:lang w:val="ru-RU"/>
         </w:rPr>
       </w:pPr>
-      <w:bookmarkStart w:id="0" w:name="_Toc92220587"/>
+      <w:bookmarkStart w:id="0" w:name="_Toc134915937"/>
       <w:r>
         <w:rPr>
           <w:lang w:val="ru-RU"/>
@@ -285,7 +1368,7 @@
         </w:rPr>
       </w:pPr>
       <w:bookmarkStart w:id="1" w:name="_Toc91974133"/>
-      <w:bookmarkStart w:id="2" w:name="_Toc92220588"/>
+      <w:bookmarkStart w:id="2" w:name="_Toc134915938"/>
       <w:r>
         <w:rPr>
           <w:lang w:val="ru-RU"/>
@@ -318,24 +1401,12 @@
           <w:lang w:val="ru-RU"/>
         </w:rPr>
       </w:pPr>
-      <w:r>
-        <w:rPr>
-          <w:lang w:val="ru-RU"/>
-        </w:rPr>
-        <w:br w:type="page"/>
-      </w:r>
-    </w:p>
-    <w:p>
-      <w:pPr>
-        <w:rPr>
-          <w:lang w:val="ru-RU"/>
-        </w:rPr>
-      </w:pPr>
     </w:p>
     <w:sectPr>
-      <w:headerReference w:type="default" r:id="rId7"/>
+      <w:headerReference w:type="default" r:id="rId8"/>
       <w:pgSz w:w="12240" w:h="15840"/>
       <w:pgMar w:top="1134" w:right="850" w:bottom="1134" w:left="1701" w:header="720" w:footer="720" w:gutter="0"/>
+      <w:pgNumType w:start="0"/>
       <w:cols w:space="720"/>
       <w:titlePg/>
       <w:docGrid w:linePitch="286"/>
@@ -345,7 +1416,7 @@
 </file>
 
 <file path=word/endnotes.xml><?xml version="1.0" encoding="utf-8"?>
-<w:endnotes xmlns:wpc="http://schemas.microsoft.com/office/word/2010/wordprocessingCanvas" xmlns:cx="http://schemas.microsoft.com/office/drawing/2014/chartex" xmlns:cx1="http://schemas.microsoft.com/office/drawing/2015/9/8/chartex" xmlns:cx2="http://schemas.microsoft.com/office/drawing/2015/10/21/chartex" xmlns:cx3="http://schemas.microsoft.com/office/drawing/2016/5/9/chartex" xmlns:cx4="http://schemas.microsoft.com/office/drawing/2016/5/10/chartex" xmlns:cx5="http://schemas.microsoft.com/office/drawing/2016/5/11/chartex" xmlns:cx6="http://schemas.microsoft.com/office/drawing/2016/5/12/chartex" xmlns:cx7="http://schemas.microsoft.com/office/drawing/2016/5/13/chartex" xmlns:cx8="http://schemas.microsoft.com/office/drawing/2016/5/14/chartex" xmlns:mc="http://schemas.openxmlformats.org/markup-compatibility/2006" xmlns:aink="http://schemas.microsoft.com/office/drawing/2016/ink" xmlns:am3d="http://schemas.microsoft.com/office/drawing/2017/model3d" xmlns:o="urn:schemas-microsoft-com:office:office" xmlns:r="http://schemas.openxmlformats.org/officeDocument/2006/relationships" xmlns:m="http://schemas.openxmlformats.org/officeDocument/2006/math" xmlns:v="urn:schemas-microsoft-com:vml" xmlns:wp14="http://schemas.microsoft.com/office/word/2010/wordprocessingDrawing" xmlns:wp="http://schemas.openxmlformats.org/drawingml/2006/wordprocessingDrawing" xmlns:w10="urn:schemas-microsoft-com:office:word" xmlns:w="http://schemas.openxmlformats.org/wordprocessingml/2006/main" xmlns:w14="http://schemas.microsoft.com/office/word/2010/wordml" xmlns:w15="http://schemas.microsoft.com/office/word/2012/wordml" xmlns:w16cex="http://schemas.microsoft.com/office/word/2018/wordml/cex" xmlns:w16cid="http://schemas.microsoft.com/office/word/2016/wordml/cid" xmlns:w16="http://schemas.microsoft.com/office/word/2018/wordml" xmlns:w16sdtdh="http://schemas.microsoft.com/office/word/2020/wordml/sdtdatahash" xmlns:w16se="http://schemas.microsoft.com/office/word/2015/wordml/symex" xmlns:wpg="http://schemas.microsoft.com/office/word/2010/wordprocessingGroup" xmlns:wpi="http://schemas.microsoft.com/office/word/2010/wordprocessingInk" xmlns:wne="http://schemas.microsoft.com/office/word/2006/wordml" xmlns:wps="http://schemas.microsoft.com/office/word/2010/wordprocessingShape" mc:Ignorable="w14 w15 w16se w16cid w16 w16cex w16sdtdh wp14">
+<w:endnotes xmlns:wpc="http://schemas.microsoft.com/office/word/2010/wordprocessingCanvas" xmlns:cx="http://schemas.microsoft.com/office/drawing/2014/chartex" xmlns:cx1="http://schemas.microsoft.com/office/drawing/2015/9/8/chartex" xmlns:cx2="http://schemas.microsoft.com/office/drawing/2015/10/21/chartex" xmlns:cx3="http://schemas.microsoft.com/office/drawing/2016/5/9/chartex" xmlns:cx4="http://schemas.microsoft.com/office/drawing/2016/5/10/chartex" xmlns:cx5="http://schemas.microsoft.com/office/drawing/2016/5/11/chartex" xmlns:cx6="http://schemas.microsoft.com/office/drawing/2016/5/12/chartex" xmlns:cx7="http://schemas.microsoft.com/office/drawing/2016/5/13/chartex" xmlns:cx8="http://schemas.microsoft.com/office/drawing/2016/5/14/chartex" xmlns:mc="http://schemas.openxmlformats.org/markup-compatibility/2006" xmlns:aink="http://schemas.microsoft.com/office/drawing/2016/ink" xmlns:am3d="http://schemas.microsoft.com/office/drawing/2017/model3d" xmlns:o="urn:schemas-microsoft-com:office:office" xmlns:oel="http://schemas.microsoft.com/office/2019/extlst" xmlns:r="http://schemas.openxmlformats.org/officeDocument/2006/relationships" xmlns:m="http://schemas.openxmlformats.org/officeDocument/2006/math" xmlns:v="urn:schemas-microsoft-com:vml" xmlns:wp14="http://schemas.microsoft.com/office/word/2010/wordprocessingDrawing" xmlns:wp="http://schemas.openxmlformats.org/drawingml/2006/wordprocessingDrawing" xmlns:w10="urn:schemas-microsoft-com:office:word" xmlns:w="http://schemas.openxmlformats.org/wordprocessingml/2006/main" xmlns:w14="http://schemas.microsoft.com/office/word/2010/wordml" xmlns:w15="http://schemas.microsoft.com/office/word/2012/wordml" xmlns:w16cex="http://schemas.microsoft.com/office/word/2018/wordml/cex" xmlns:w16cid="http://schemas.microsoft.com/office/word/2016/wordml/cid" xmlns:w16="http://schemas.microsoft.com/office/word/2018/wordml" xmlns:w16sdtdh="http://schemas.microsoft.com/office/word/2020/wordml/sdtdatahash" xmlns:w16se="http://schemas.microsoft.com/office/word/2015/wordml/symex" xmlns:wpg="http://schemas.microsoft.com/office/word/2010/wordprocessingGroup" xmlns:wpi="http://schemas.microsoft.com/office/word/2010/wordprocessingInk" xmlns:wne="http://schemas.microsoft.com/office/word/2006/wordml" xmlns:wps="http://schemas.microsoft.com/office/word/2010/wordprocessingShape" mc:Ignorable="w14 w15 w16se w16cid w16 w16cex w16sdtdh wp14">
   <w:endnote w:type="separator" w:id="-1">
     <w:p>
       <w:pPr>
@@ -370,7 +1441,7 @@
 </file>
 
 <file path=word/footnotes.xml><?xml version="1.0" encoding="utf-8"?>
-<w:footnotes xmlns:wpc="http://schemas.microsoft.com/office/word/2010/wordprocessingCanvas" xmlns:cx="http://schemas.microsoft.com/office/drawing/2014/chartex" xmlns:cx1="http://schemas.microsoft.com/office/drawing/2015/9/8/chartex" xmlns:cx2="http://schemas.microsoft.com/office/drawing/2015/10/21/chartex" xmlns:cx3="http://schemas.microsoft.com/office/drawing/2016/5/9/chartex" xmlns:cx4="http://schemas.microsoft.com/office/drawing/2016/5/10/chartex" xmlns:cx5="http://schemas.microsoft.com/office/drawing/2016/5/11/chartex" xmlns:cx6="http://schemas.microsoft.com/office/drawing/2016/5/12/chartex" xmlns:cx7="http://schemas.microsoft.com/office/drawing/2016/5/13/chartex" xmlns:cx8="http://schemas.microsoft.com/office/drawing/2016/5/14/chartex" xmlns:mc="http://schemas.openxmlformats.org/markup-compatibility/2006" xmlns:aink="http://schemas.microsoft.com/office/drawing/2016/ink" xmlns:am3d="http://schemas.microsoft.com/office/drawing/2017/model3d" xmlns:o="urn:schemas-microsoft-com:office:office" xmlns:r="http://schemas.openxmlformats.org/officeDocument/2006/relationships" xmlns:m="http://schemas.openxmlformats.org/officeDocument/2006/math" xmlns:v="urn:schemas-microsoft-com:vml" xmlns:wp14="http://schemas.microsoft.com/office/word/2010/wordprocessingDrawing" xmlns:wp="http://schemas.openxmlformats.org/drawingml/2006/wordprocessingDrawing" xmlns:w10="urn:schemas-microsoft-com:office:word" xmlns:w="http://schemas.openxmlformats.org/wordprocessingml/2006/main" xmlns:w14="http://schemas.microsoft.com/office/word/2010/wordml" xmlns:w15="http://schemas.microsoft.com/office/word/2012/wordml" xmlns:w16cex="http://schemas.microsoft.com/office/word/2018/wordml/cex" xmlns:w16cid="http://schemas.microsoft.com/office/word/2016/wordml/cid" xmlns:w16="http://schemas.microsoft.com/office/word/2018/wordml" xmlns:w16sdtdh="http://schemas.microsoft.com/office/word/2020/wordml/sdtdatahash" xmlns:w16se="http://schemas.microsoft.com/office/word/2015/wordml/symex" xmlns:wpg="http://schemas.microsoft.com/office/word/2010/wordprocessingGroup" xmlns:wpi="http://schemas.microsoft.com/office/word/2010/wordprocessingInk" xmlns:wne="http://schemas.microsoft.com/office/word/2006/wordml" xmlns:wps="http://schemas.microsoft.com/office/word/2010/wordprocessingShape" mc:Ignorable="w14 w15 w16se w16cid w16 w16cex w16sdtdh wp14">
+<w:footnotes xmlns:wpc="http://schemas.microsoft.com/office/word/2010/wordprocessingCanvas" xmlns:cx="http://schemas.microsoft.com/office/drawing/2014/chartex" xmlns:cx1="http://schemas.microsoft.com/office/drawing/2015/9/8/chartex" xmlns:cx2="http://schemas.microsoft.com/office/drawing/2015/10/21/chartex" xmlns:cx3="http://schemas.microsoft.com/office/drawing/2016/5/9/chartex" xmlns:cx4="http://schemas.microsoft.com/office/drawing/2016/5/10/chartex" xmlns:cx5="http://schemas.microsoft.com/office/drawing/2016/5/11/chartex" xmlns:cx6="http://schemas.microsoft.com/office/drawing/2016/5/12/chartex" xmlns:cx7="http://schemas.microsoft.com/office/drawing/2016/5/13/chartex" xmlns:cx8="http://schemas.microsoft.com/office/drawing/2016/5/14/chartex" xmlns:mc="http://schemas.openxmlformats.org/markup-compatibility/2006" xmlns:aink="http://schemas.microsoft.com/office/drawing/2016/ink" xmlns:am3d="http://schemas.microsoft.com/office/drawing/2017/model3d" xmlns:o="urn:schemas-microsoft-com:office:office" xmlns:oel="http://schemas.microsoft.com/office/2019/extlst" xmlns:r="http://schemas.openxmlformats.org/officeDocument/2006/relationships" xmlns:m="http://schemas.openxmlformats.org/officeDocument/2006/math" xmlns:v="urn:schemas-microsoft-com:vml" xmlns:wp14="http://schemas.microsoft.com/office/word/2010/wordprocessingDrawing" xmlns:wp="http://schemas.openxmlformats.org/drawingml/2006/wordprocessingDrawing" xmlns:w10="urn:schemas-microsoft-com:office:word" xmlns:w="http://schemas.openxmlformats.org/wordprocessingml/2006/main" xmlns:w14="http://schemas.microsoft.com/office/word/2010/wordml" xmlns:w15="http://schemas.microsoft.com/office/word/2012/wordml" xmlns:w16cex="http://schemas.microsoft.com/office/word/2018/wordml/cex" xmlns:w16cid="http://schemas.microsoft.com/office/word/2016/wordml/cid" xmlns:w16="http://schemas.microsoft.com/office/word/2018/wordml" xmlns:w16sdtdh="http://schemas.microsoft.com/office/word/2020/wordml/sdtdatahash" xmlns:w16se="http://schemas.microsoft.com/office/word/2015/wordml/symex" xmlns:wpg="http://schemas.microsoft.com/office/word/2010/wordprocessingGroup" xmlns:wpi="http://schemas.microsoft.com/office/word/2010/wordprocessingInk" xmlns:wne="http://schemas.microsoft.com/office/word/2006/wordml" xmlns:wps="http://schemas.microsoft.com/office/word/2010/wordprocessingShape" mc:Ignorable="w14 w15 w16se w16cid w16 w16cex w16sdtdh wp14">
   <w:footnote w:type="separator" w:id="-1">
     <w:p>
       <w:pPr>
@@ -395,7 +1466,7 @@
 </file>
 
 <file path=word/header1.xml><?xml version="1.0" encoding="utf-8"?>
-<w:hdr xmlns:wpc="http://schemas.microsoft.com/office/word/2010/wordprocessingCanvas" xmlns:cx="http://schemas.microsoft.com/office/drawing/2014/chartex" xmlns:cx1="http://schemas.microsoft.com/office/drawing/2015/9/8/chartex" xmlns:cx2="http://schemas.microsoft.com/office/drawing/2015/10/21/chartex" xmlns:cx3="http://schemas.microsoft.com/office/drawing/2016/5/9/chartex" xmlns:cx4="http://schemas.microsoft.com/office/drawing/2016/5/10/chartex" xmlns:cx5="http://schemas.microsoft.com/office/drawing/2016/5/11/chartex" xmlns:cx6="http://schemas.microsoft.com/office/drawing/2016/5/12/chartex" xmlns:cx7="http://schemas.microsoft.com/office/drawing/2016/5/13/chartex" xmlns:cx8="http://schemas.microsoft.com/office/drawing/2016/5/14/chartex" xmlns:mc="http://schemas.openxmlformats.org/markup-compatibility/2006" xmlns:aink="http://schemas.microsoft.com/office/drawing/2016/ink" xmlns:am3d="http://schemas.microsoft.com/office/drawing/2017/model3d" xmlns:o="urn:schemas-microsoft-com:office:office" xmlns:r="http://schemas.openxmlformats.org/officeDocument/2006/relationships" xmlns:m="http://schemas.openxmlformats.org/officeDocument/2006/math" xmlns:v="urn:schemas-microsoft-com:vml" xmlns:wp14="http://schemas.microsoft.com/office/word/2010/wordprocessingDrawing" xmlns:wp="http://schemas.openxmlformats.org/drawingml/2006/wordprocessingDrawing" xmlns:w10="urn:schemas-microsoft-com:office:word" xmlns:w="http://schemas.openxmlformats.org/wordprocessingml/2006/main" xmlns:w14="http://schemas.microsoft.com/office/word/2010/wordml" xmlns:w15="http://schemas.microsoft.com/office/word/2012/wordml" xmlns:w16cex="http://schemas.microsoft.com/office/word/2018/wordml/cex" xmlns:w16cid="http://schemas.microsoft.com/office/word/2016/wordml/cid" xmlns:w16="http://schemas.microsoft.com/office/word/2018/wordml" xmlns:w16sdtdh="http://schemas.microsoft.com/office/word/2020/wordml/sdtdatahash" xmlns:w16se="http://schemas.microsoft.com/office/word/2015/wordml/symex" xmlns:wpg="http://schemas.microsoft.com/office/word/2010/wordprocessingGroup" xmlns:wpi="http://schemas.microsoft.com/office/word/2010/wordprocessingInk" xmlns:wne="http://schemas.microsoft.com/office/word/2006/wordml" xmlns:wps="http://schemas.microsoft.com/office/word/2010/wordprocessingShape" mc:Ignorable="w14 w15 w16se w16cid w16 w16cex w16sdtdh wp14">
+<w:hdr xmlns:wpc="http://schemas.microsoft.com/office/word/2010/wordprocessingCanvas" xmlns:cx="http://schemas.microsoft.com/office/drawing/2014/chartex" xmlns:cx1="http://schemas.microsoft.com/office/drawing/2015/9/8/chartex" xmlns:cx2="http://schemas.microsoft.com/office/drawing/2015/10/21/chartex" xmlns:cx3="http://schemas.microsoft.com/office/drawing/2016/5/9/chartex" xmlns:cx4="http://schemas.microsoft.com/office/drawing/2016/5/10/chartex" xmlns:cx5="http://schemas.microsoft.com/office/drawing/2016/5/11/chartex" xmlns:cx6="http://schemas.microsoft.com/office/drawing/2016/5/12/chartex" xmlns:cx7="http://schemas.microsoft.com/office/drawing/2016/5/13/chartex" xmlns:cx8="http://schemas.microsoft.com/office/drawing/2016/5/14/chartex" xmlns:mc="http://schemas.openxmlformats.org/markup-compatibility/2006" xmlns:aink="http://schemas.microsoft.com/office/drawing/2016/ink" xmlns:am3d="http://schemas.microsoft.com/office/drawing/2017/model3d" xmlns:o="urn:schemas-microsoft-com:office:office" xmlns:oel="http://schemas.microsoft.com/office/2019/extlst" xmlns:r="http://schemas.openxmlformats.org/officeDocument/2006/relationships" xmlns:m="http://schemas.openxmlformats.org/officeDocument/2006/math" xmlns:v="urn:schemas-microsoft-com:vml" xmlns:wp14="http://schemas.microsoft.com/office/word/2010/wordprocessingDrawing" xmlns:wp="http://schemas.openxmlformats.org/drawingml/2006/wordprocessingDrawing" xmlns:w10="urn:schemas-microsoft-com:office:word" xmlns:w="http://schemas.openxmlformats.org/wordprocessingml/2006/main" xmlns:w14="http://schemas.microsoft.com/office/word/2010/wordml" xmlns:w15="http://schemas.microsoft.com/office/word/2012/wordml" xmlns:w16cex="http://schemas.microsoft.com/office/word/2018/wordml/cex" xmlns:w16cid="http://schemas.microsoft.com/office/word/2016/wordml/cid" xmlns:w16="http://schemas.microsoft.com/office/word/2018/wordml" xmlns:w16sdtdh="http://schemas.microsoft.com/office/word/2020/wordml/sdtdatahash" xmlns:w16se="http://schemas.microsoft.com/office/word/2015/wordml/symex" xmlns:wpg="http://schemas.microsoft.com/office/word/2010/wordprocessingGroup" xmlns:wpi="http://schemas.microsoft.com/office/word/2010/wordprocessingInk" xmlns:wne="http://schemas.microsoft.com/office/word/2006/wordml" xmlns:wps="http://schemas.microsoft.com/office/word/2010/wordprocessingShape" mc:Ignorable="w14 w15 w16se w16cid w16 w16cex w16sdtdh wp14">
   <w:sdt>
     <w:sdtPr>
       <w:id w:val="-947383479"/>
@@ -1885,10 +2956,29 @@
 </file>
 
 <file path=customXml/item1.xml><?xml version="1.0" encoding="utf-8"?>
+<CoverPageProperties xmlns="http://schemas.microsoft.com/office/2006/coverPageProps">
+  <PublishDate>2023 | 5Э 009</PublishDate>
+  <Abstract/>
+  <CompanyAddress>Северная Станция L-1</CompanyAddress>
+  <CompanyPhone/>
+  <CompanyFax/>
+  <CompanyEmail/>
+</CoverPageProperties>
+</file>
+
+<file path=customXml/item2.xml><?xml version="1.0" encoding="utf-8"?>
 <b:Sources xmlns:b="http://schemas.openxmlformats.org/officeDocument/2006/bibliography" xmlns="http://schemas.openxmlformats.org/officeDocument/2006/bibliography" SelectedStyle="\APASixthEditionOfficeOnline.xsl" StyleName="APA" Version="6"/>
 </file>
 
 <file path=customXml/itemProps1.xml><?xml version="1.0" encoding="utf-8"?>
+<ds:datastoreItem xmlns:ds="http://schemas.openxmlformats.org/officeDocument/2006/customXml" ds:itemID="{55AF091B-3C7A-41E3-B477-F2FDAA23CFDA}">
+  <ds:schemaRefs>
+    <ds:schemaRef ds:uri="http://schemas.microsoft.com/office/2006/coverPageProps"/>
+  </ds:schemaRefs>
+</ds:datastoreItem>
+</file>
+
+<file path=customXml/itemProps2.xml><?xml version="1.0" encoding="utf-8"?>
 <ds:datastoreItem xmlns:ds="http://schemas.openxmlformats.org/officeDocument/2006/customXml" ds:itemID="{B8E32CAE-0660-4E36-B6D9-B5C8B7EA794A}">
   <ds:schemaRefs>
     <ds:schemaRef ds:uri="http://schemas.openxmlformats.org/officeDocument/2006/bibliography"/>

</xml_diff>